<commit_message>
Attrition and shift shares
Here I implemented robustness checks proofs which included the construction of the Bartik-like instruments to do a new regression design. I will include this on the main results.
</commit_message>
<xml_diff>
--- a/Outputs/table_child.docx
+++ b/Outputs/table_child.docx
@@ -48,6 +48,8 @@
               <w:ind w:left="100" w:right="100"/>
               <w:rPr>
                 <w:rFonts w:asciiTheme="majorHAnsi" w:hAnsiTheme="majorHAnsi" w:cstheme="majorHAnsi"/>
+                <w:b/>
+                <w:bCs/>
                 <w:sz w:val="20"/>
                 <w:szCs w:val="20"/>
               </w:rPr>
@@ -56,6 +58,8 @@
             <w:r>
               <w:rPr>
                 <w:rFonts w:asciiTheme="majorHAnsi" w:eastAsia="Arial" w:hAnsiTheme="majorHAnsi" w:cstheme="majorHAnsi"/>
+                <w:b/>
+                <w:bCs/>
                 <w:color w:val="000000"/>
                 <w:sz w:val="20"/>
                 <w:szCs w:val="20"/>
@@ -65,6 +69,8 @@
             <w:r>
               <w:rPr>
                 <w:rFonts w:asciiTheme="majorHAnsi" w:eastAsia="Arial" w:hAnsiTheme="majorHAnsi" w:cstheme="majorHAnsi"/>
+                <w:b/>
+                <w:bCs/>
                 <w:color w:val="000000"/>
                 <w:sz w:val="20"/>
                 <w:szCs w:val="20"/>
@@ -97,13 +103,17 @@
               <w:jc w:val="center"/>
               <w:rPr>
                 <w:rFonts w:asciiTheme="majorHAnsi" w:hAnsiTheme="majorHAnsi" w:cstheme="majorHAnsi"/>
-                <w:sz w:val="20"/>
-                <w:szCs w:val="20"/>
-              </w:rPr>
-            </w:pPr>
-            <w:r>
-              <w:rPr>
-                <w:rFonts w:asciiTheme="majorHAnsi" w:eastAsia="Arial" w:hAnsiTheme="majorHAnsi" w:cstheme="majorHAnsi"/>
+                <w:b/>
+                <w:bCs/>
+                <w:sz w:val="20"/>
+                <w:szCs w:val="20"/>
+              </w:rPr>
+            </w:pPr>
+            <w:r>
+              <w:rPr>
+                <w:rFonts w:asciiTheme="majorHAnsi" w:eastAsia="Arial" w:hAnsiTheme="majorHAnsi" w:cstheme="majorHAnsi"/>
+                <w:b/>
+                <w:bCs/>
                 <w:color w:val="000000"/>
                 <w:sz w:val="20"/>
                 <w:szCs w:val="20"/>
@@ -135,14 +145,18 @@
               <w:jc w:val="center"/>
               <w:rPr>
                 <w:rFonts w:asciiTheme="majorHAnsi" w:eastAsia="Arial" w:hAnsiTheme="majorHAnsi" w:cstheme="majorHAnsi"/>
-                <w:color w:val="000000"/>
-                <w:sz w:val="20"/>
-                <w:szCs w:val="20"/>
-              </w:rPr>
-            </w:pPr>
-            <w:r>
-              <w:rPr>
-                <w:rFonts w:asciiTheme="majorHAnsi" w:eastAsia="Arial" w:hAnsiTheme="majorHAnsi" w:cstheme="majorHAnsi"/>
+                <w:b/>
+                <w:bCs/>
+                <w:color w:val="000000"/>
+                <w:sz w:val="20"/>
+                <w:szCs w:val="20"/>
+              </w:rPr>
+            </w:pPr>
+            <w:r>
+              <w:rPr>
+                <w:rFonts w:asciiTheme="majorHAnsi" w:eastAsia="Arial" w:hAnsiTheme="majorHAnsi" w:cstheme="majorHAnsi"/>
+                <w:b/>
+                <w:bCs/>
                 <w:color w:val="000000"/>
                 <w:sz w:val="20"/>
                 <w:szCs w:val="20"/>
@@ -156,14 +170,20 @@
               <w:ind w:left="100" w:right="100"/>
               <w:jc w:val="center"/>
               <w:rPr>
-                <w:rFonts w:asciiTheme="majorHAnsi" w:hAnsiTheme="majorHAnsi" w:cstheme="majorHAnsi"/>
-                <w:sz w:val="20"/>
-                <w:szCs w:val="20"/>
-              </w:rPr>
-            </w:pPr>
-            <w:r>
-              <w:rPr>
-                <w:rFonts w:asciiTheme="majorHAnsi" w:eastAsia="Arial" w:hAnsiTheme="majorHAnsi" w:cstheme="majorHAnsi"/>
+                <w:rFonts w:asciiTheme="majorHAnsi" w:eastAsia="Arial" w:hAnsiTheme="majorHAnsi" w:cstheme="majorHAnsi"/>
+                <w:b/>
+                <w:bCs/>
+                <w:color w:val="000000"/>
+                <w:sz w:val="20"/>
+                <w:szCs w:val="20"/>
+                <w:vertAlign w:val="superscript"/>
+              </w:rPr>
+            </w:pPr>
+            <w:r>
+              <w:rPr>
+                <w:rFonts w:asciiTheme="majorHAnsi" w:eastAsia="Arial" w:hAnsiTheme="majorHAnsi" w:cstheme="majorHAnsi"/>
+                <w:b/>
+                <w:bCs/>
                 <w:color w:val="000000"/>
                 <w:sz w:val="20"/>
                 <w:szCs w:val="20"/>
@@ -173,12 +193,39 @@
             <w:r>
               <w:rPr>
                 <w:rFonts w:asciiTheme="majorHAnsi" w:eastAsia="Arial" w:hAnsiTheme="majorHAnsi" w:cstheme="majorHAnsi"/>
+                <w:b/>
+                <w:bCs/>
                 <w:color w:val="000000"/>
                 <w:sz w:val="20"/>
                 <w:szCs w:val="20"/>
                 <w:vertAlign w:val="superscript"/>
               </w:rPr>
               <w:t>2</w:t>
+            </w:r>
+          </w:p>
+          <w:p>
+            <w:pPr>
+              <w:spacing w:before="40" w:after="40"/>
+              <w:ind w:left="100" w:right="100"/>
+              <w:jc w:val="center"/>
+              <w:rPr>
+                <w:rFonts w:asciiTheme="majorHAnsi" w:hAnsiTheme="majorHAnsi" w:cstheme="majorHAnsi"/>
+                <w:b/>
+                <w:bCs/>
+                <w:sz w:val="20"/>
+                <w:szCs w:val="20"/>
+              </w:rPr>
+            </w:pPr>
+            <w:r>
+              <w:rPr>
+                <w:rFonts w:asciiTheme="majorHAnsi" w:eastAsia="Arial" w:hAnsiTheme="majorHAnsi" w:cstheme="majorHAnsi"/>
+                <w:b/>
+                <w:bCs/>
+                <w:color w:val="000000"/>
+                <w:sz w:val="20"/>
+                <w:szCs w:val="20"/>
+              </w:rPr>
+              <w:t>(1)</w:t>
             </w:r>
           </w:p>
         </w:tc>
@@ -205,14 +252,18 @@
               <w:jc w:val="center"/>
               <w:rPr>
                 <w:rFonts w:asciiTheme="majorHAnsi" w:eastAsia="Arial" w:hAnsiTheme="majorHAnsi" w:cstheme="majorHAnsi"/>
-                <w:color w:val="000000"/>
-                <w:sz w:val="20"/>
-                <w:szCs w:val="20"/>
-              </w:rPr>
-            </w:pPr>
-            <w:r>
-              <w:rPr>
-                <w:rFonts w:asciiTheme="majorHAnsi" w:eastAsia="Arial" w:hAnsiTheme="majorHAnsi" w:cstheme="majorHAnsi"/>
+                <w:b/>
+                <w:bCs/>
+                <w:color w:val="000000"/>
+                <w:sz w:val="20"/>
+                <w:szCs w:val="20"/>
+              </w:rPr>
+            </w:pPr>
+            <w:r>
+              <w:rPr>
+                <w:rFonts w:asciiTheme="majorHAnsi" w:eastAsia="Arial" w:hAnsiTheme="majorHAnsi" w:cstheme="majorHAnsi"/>
+                <w:b/>
+                <w:bCs/>
                 <w:color w:val="000000"/>
                 <w:sz w:val="20"/>
                 <w:szCs w:val="20"/>
@@ -226,14 +277,20 @@
               <w:ind w:left="100" w:right="100"/>
               <w:jc w:val="center"/>
               <w:rPr>
-                <w:rFonts w:asciiTheme="majorHAnsi" w:hAnsiTheme="majorHAnsi" w:cstheme="majorHAnsi"/>
-                <w:sz w:val="20"/>
-                <w:szCs w:val="20"/>
-              </w:rPr>
-            </w:pPr>
-            <w:r>
-              <w:rPr>
-                <w:rFonts w:asciiTheme="majorHAnsi" w:eastAsia="Arial" w:hAnsiTheme="majorHAnsi" w:cstheme="majorHAnsi"/>
+                <w:rFonts w:asciiTheme="majorHAnsi" w:eastAsia="Arial" w:hAnsiTheme="majorHAnsi" w:cstheme="majorHAnsi"/>
+                <w:b/>
+                <w:bCs/>
+                <w:color w:val="000000"/>
+                <w:sz w:val="20"/>
+                <w:szCs w:val="20"/>
+                <w:vertAlign w:val="superscript"/>
+              </w:rPr>
+            </w:pPr>
+            <w:r>
+              <w:rPr>
+                <w:rFonts w:asciiTheme="majorHAnsi" w:eastAsia="Arial" w:hAnsiTheme="majorHAnsi" w:cstheme="majorHAnsi"/>
+                <w:b/>
+                <w:bCs/>
                 <w:color w:val="000000"/>
                 <w:sz w:val="20"/>
                 <w:szCs w:val="20"/>
@@ -243,12 +300,39 @@
             <w:r>
               <w:rPr>
                 <w:rFonts w:asciiTheme="majorHAnsi" w:eastAsia="Arial" w:hAnsiTheme="majorHAnsi" w:cstheme="majorHAnsi"/>
+                <w:b/>
+                <w:bCs/>
                 <w:color w:val="000000"/>
                 <w:sz w:val="20"/>
                 <w:szCs w:val="20"/>
                 <w:vertAlign w:val="superscript"/>
               </w:rPr>
               <w:t>2</w:t>
+            </w:r>
+          </w:p>
+          <w:p>
+            <w:pPr>
+              <w:spacing w:before="40" w:after="40"/>
+              <w:ind w:left="100" w:right="100"/>
+              <w:jc w:val="center"/>
+              <w:rPr>
+                <w:rFonts w:asciiTheme="majorHAnsi" w:hAnsiTheme="majorHAnsi" w:cstheme="majorHAnsi"/>
+                <w:b/>
+                <w:bCs/>
+                <w:sz w:val="20"/>
+                <w:szCs w:val="20"/>
+              </w:rPr>
+            </w:pPr>
+            <w:r>
+              <w:rPr>
+                <w:rFonts w:asciiTheme="majorHAnsi" w:eastAsia="Arial" w:hAnsiTheme="majorHAnsi" w:cstheme="majorHAnsi"/>
+                <w:b/>
+                <w:bCs/>
+                <w:color w:val="000000"/>
+                <w:sz w:val="20"/>
+                <w:szCs w:val="20"/>
+              </w:rPr>
+              <w:t>(2)</w:t>
             </w:r>
           </w:p>
         </w:tc>
@@ -275,13 +359,17 @@
               <w:jc w:val="center"/>
               <w:rPr>
                 <w:rFonts w:asciiTheme="majorHAnsi" w:hAnsiTheme="majorHAnsi" w:cstheme="majorHAnsi"/>
-                <w:sz w:val="20"/>
-                <w:szCs w:val="20"/>
-              </w:rPr>
-            </w:pPr>
-            <w:r>
-              <w:rPr>
-                <w:rFonts w:asciiTheme="majorHAnsi" w:eastAsia="Arial" w:hAnsiTheme="majorHAnsi" w:cstheme="majorHAnsi"/>
+                <w:b/>
+                <w:bCs/>
+                <w:sz w:val="20"/>
+                <w:szCs w:val="20"/>
+              </w:rPr>
+            </w:pPr>
+            <w:r>
+              <w:rPr>
+                <w:rFonts w:asciiTheme="majorHAnsi" w:eastAsia="Arial" w:hAnsiTheme="majorHAnsi" w:cstheme="majorHAnsi"/>
+                <w:b/>
+                <w:bCs/>
                 <w:color w:val="000000"/>
                 <w:sz w:val="20"/>
                 <w:szCs w:val="20"/>
@@ -291,6 +379,8 @@
             <w:r>
               <w:rPr>
                 <w:rFonts w:asciiTheme="majorHAnsi" w:eastAsia="Arial" w:hAnsiTheme="majorHAnsi" w:cstheme="majorHAnsi"/>
+                <w:b/>
+                <w:bCs/>
                 <w:color w:val="000000"/>
                 <w:sz w:val="20"/>
                 <w:szCs w:val="20"/>
@@ -323,13 +413,17 @@
               <w:jc w:val="center"/>
               <w:rPr>
                 <w:rFonts w:asciiTheme="majorHAnsi" w:hAnsiTheme="majorHAnsi" w:cstheme="majorHAnsi"/>
-                <w:sz w:val="20"/>
-                <w:szCs w:val="20"/>
-              </w:rPr>
-            </w:pPr>
-            <w:r>
-              <w:rPr>
-                <w:rFonts w:asciiTheme="majorHAnsi" w:eastAsia="Arial" w:hAnsiTheme="majorHAnsi" w:cstheme="majorHAnsi"/>
+                <w:b/>
+                <w:bCs/>
+                <w:sz w:val="20"/>
+                <w:szCs w:val="20"/>
+              </w:rPr>
+            </w:pPr>
+            <w:r>
+              <w:rPr>
+                <w:rFonts w:asciiTheme="majorHAnsi" w:eastAsia="Arial" w:hAnsiTheme="majorHAnsi" w:cstheme="majorHAnsi"/>
+                <w:b/>
+                <w:bCs/>
                 <w:color w:val="000000"/>
                 <w:sz w:val="20"/>
                 <w:szCs w:val="20"/>
@@ -339,6 +433,8 @@
             <w:r>
               <w:rPr>
                 <w:rFonts w:asciiTheme="majorHAnsi" w:eastAsia="Arial" w:hAnsiTheme="majorHAnsi" w:cstheme="majorHAnsi"/>
+                <w:b/>
+                <w:bCs/>
                 <w:color w:val="000000"/>
                 <w:sz w:val="20"/>
                 <w:szCs w:val="20"/>

</xml_diff>